<commit_message>
Create excel sheet for spraying specs
</commit_message>
<xml_diff>
--- a/sprayingMech/Spraying Mechanism Report.docx
+++ b/sprayingMech/Spraying Mechanism Report.docx
@@ -90,6 +90,9 @@
     </w:p>
     <w:p>
       <w:r>
+        <w:rPr>
+          <w:noProof/>
+        </w:rPr>
         <w:drawing>
           <wp:anchor distT="0" distB="0" distL="114300" distR="114300" simplePos="0" relativeHeight="251659264" behindDoc="0" locked="0" layoutInCell="1" allowOverlap="1" wp14:anchorId="3D277905" wp14:editId="3A891C77">
             <wp:simplePos x="0" y="0"/>
@@ -196,7 +199,13 @@
         <w:ind w:firstLine="720"/>
       </w:pPr>
       <w:r>
-        <w:t>Brass nozzles are used since they are long-lasting, light-weight and cheap.</w:t>
+        <w:t xml:space="preserve">Brass nozzles are used since they are long-lasting, </w:t>
+      </w:r>
+      <w:r>
+        <w:t>lightweight</w:t>
+      </w:r>
+      <w:r>
+        <w:t xml:space="preserve"> and cheap.</w:t>
       </w:r>
     </w:p>
     <w:p>

</xml_diff>